<commit_message>
add reservation test ok
</commit_message>
<xml_diff>
--- a/SCC-project_report.docx
+++ b/SCC-project_report.docx
@@ -529,7 +529,14 @@
           <w:b/>
           <w:bCs/>
         </w:rPr>
-        <w:t>Add Calendar – done</w:t>
+        <w:t xml:space="preserve">Add Calendar – </w:t>
+      </w:r>
+      <w:r>
+        <w:rPr>
+          <w:b/>
+          <w:bCs/>
+        </w:rPr>
+        <w:t>500</w:t>
       </w:r>
     </w:p>
     <w:p>
@@ -551,22 +558,79 @@
           <w:b/>
           <w:bCs/>
         </w:rPr>
-        <w:t>– media working, entity getting 400</w:t>
-      </w:r>
-    </w:p>
-    <w:p>
-      <w:pPr>
-        <w:rPr>
-          <w:b/>
-          <w:bCs/>
-        </w:rPr>
-      </w:pPr>
-      <w:r>
-        <w:rPr>
-          <w:b/>
-          <w:bCs/>
-        </w:rPr>
-        <w:t xml:space="preserve">Get all entity </w:t>
+        <w:t xml:space="preserve">– media </w:t>
+      </w:r>
+      <w:r>
+        <w:rPr>
+          <w:b/>
+          <w:bCs/>
+        </w:rPr>
+        <w:t>200</w:t>
+      </w:r>
+      <w:r>
+        <w:rPr>
+          <w:b/>
+          <w:bCs/>
+        </w:rPr>
+        <w:t xml:space="preserve">, entity getting </w:t>
+      </w:r>
+      <w:r>
+        <w:rPr>
+          <w:b/>
+          <w:bCs/>
+        </w:rPr>
+        <w:t>500</w:t>
+      </w:r>
+    </w:p>
+    <w:p>
+      <w:pPr>
+        <w:rPr>
+          <w:b/>
+          <w:bCs/>
+        </w:rPr>
+      </w:pPr>
+      <w:r>
+        <w:rPr>
+          <w:b/>
+          <w:bCs/>
+        </w:rPr>
+        <w:t>Add forum –</w:t>
+      </w:r>
+      <w:r>
+        <w:rPr>
+          <w:b/>
+          <w:bCs/>
+        </w:rPr>
+        <w:t xml:space="preserve"> error (artillery &gt; </w:t>
+      </w:r>
+      <w:r>
+        <w:rPr>
+          <w:b/>
+          <w:bCs/>
+        </w:rPr>
+        <w:t>TypeError: Cannot read property 'capture' of null</w:t>
+      </w:r>
+      <w:r>
+        <w:rPr>
+          <w:b/>
+          <w:bCs/>
+        </w:rPr>
+        <w:t>)</w:t>
+      </w:r>
+    </w:p>
+    <w:p>
+      <w:pPr>
+        <w:rPr>
+          <w:b/>
+          <w:bCs/>
+        </w:rPr>
+      </w:pPr>
+      <w:r>
+        <w:rPr>
+          <w:b/>
+          <w:bCs/>
+        </w:rPr>
+        <w:t xml:space="preserve">Add image </w:t>
       </w:r>
       <w:r>
         <w:rPr>
@@ -580,51 +644,14 @@
           <w:b/>
           <w:bCs/>
         </w:rPr>
-        <w:t xml:space="preserve"> done</w:t>
-      </w:r>
-    </w:p>
-    <w:p>
-      <w:pPr>
-        <w:rPr>
-          <w:b/>
-          <w:bCs/>
-        </w:rPr>
-      </w:pPr>
-      <w:r>
-        <w:rPr>
-          <w:b/>
-          <w:bCs/>
-        </w:rPr>
-        <w:t xml:space="preserve">Add image </w:t>
-      </w:r>
-      <w:r>
-        <w:rPr>
-          <w:b/>
-          <w:bCs/>
-        </w:rPr>
-        <w:t>–</w:t>
-      </w:r>
-      <w:r>
-        <w:rPr>
-          <w:b/>
-          <w:bCs/>
-        </w:rPr>
-        <w:t xml:space="preserve"> done</w:t>
-      </w:r>
-    </w:p>
-    <w:p>
-      <w:pPr>
-        <w:rPr>
-          <w:b/>
-          <w:bCs/>
-        </w:rPr>
-      </w:pPr>
-      <w:r>
-        <w:rPr>
-          <w:b/>
-          <w:bCs/>
-        </w:rPr>
-        <w:t>Add forum –</w:t>
+        <w:t xml:space="preserve"> </w:t>
+      </w:r>
+      <w:r>
+        <w:rPr>
+          <w:b/>
+          <w:bCs/>
+        </w:rPr>
+        <w:t>200 OK, post and get</w:t>
       </w:r>
     </w:p>
     <w:p>
@@ -641,6 +668,13 @@
         </w:rPr>
         <w:t>Add message reply –</w:t>
       </w:r>
+      <w:r>
+        <w:rPr>
+          <w:b/>
+          <w:bCs/>
+        </w:rPr>
+        <w:t xml:space="preserve"> error</w:t>
+      </w:r>
     </w:p>
     <w:p>
       <w:pPr>
@@ -656,6 +690,13 @@
         </w:rPr>
         <w:t>Add reservation –</w:t>
       </w:r>
+      <w:r>
+        <w:rPr>
+          <w:b/>
+          <w:bCs/>
+        </w:rPr>
+        <w:t xml:space="preserve"> 200 OK</w:t>
+      </w:r>
     </w:p>
     <w:p>
       <w:pPr>
@@ -701,6 +742,29 @@
         </w:rPr>
         <w:t>Delete entity –</w:t>
       </w:r>
+    </w:p>
+    <w:p>
+      <w:pPr>
+        <w:rPr>
+          <w:b/>
+          <w:bCs/>
+        </w:rPr>
+      </w:pPr>
+      <w:r>
+        <w:rPr>
+          <w:b/>
+          <w:bCs/>
+        </w:rPr>
+        <w:t>Get all entity – done</w:t>
+      </w:r>
+    </w:p>
+    <w:p>
+      <w:pPr>
+        <w:rPr>
+          <w:b/>
+          <w:bCs/>
+        </w:rPr>
+      </w:pPr>
     </w:p>
     <w:p>
       <w:pPr>
@@ -723,400 +787,121 @@
           <w:color w:val="DCDDDE"/>
           <w:shd w:val="clear" w:color="auto" w:fill="36393F"/>
         </w:rPr>
-        <w:t xml:space="preserve">Testes </w:t>
-      </w:r>
-      <w:proofErr w:type="spellStart"/>
-      <w:r>
-        <w:rPr>
-          <w:rFonts w:ascii="Helvetica" w:hAnsi="Helvetica" w:cs="Helvetica"/>
-          <w:color w:val="DCDDDE"/>
-          <w:shd w:val="clear" w:color="auto" w:fill="36393F"/>
-        </w:rPr>
-        <w:t>completos</w:t>
-      </w:r>
-      <w:proofErr w:type="spellEnd"/>
-      <w:r>
-        <w:rPr>
-          <w:rFonts w:ascii="Helvetica" w:hAnsi="Helvetica" w:cs="Helvetica"/>
-          <w:color w:val="DCDDDE"/>
-          <w:shd w:val="clear" w:color="auto" w:fill="36393F"/>
-        </w:rPr>
+        <w:t>Testes completos: Add_image Delete_Entity 204 most likely wrong Testes Imcompletos: Add_Calendar error 500 Add_reservation error 400 Add_Entity 2 flows add_Media 200 addEntity 400 Add_Forum error in code Add_Message error 405 Add_mesage_reply erro because message Check entry not done Get_All_Entity 500</w:t>
+      </w:r>
+    </w:p>
+    <w:p>
+      <w:pPr>
+        <w:rPr>
+          <w:b/>
+          <w:bCs/>
+        </w:rPr>
+      </w:pPr>
+    </w:p>
+    <w:p>
+      <w:pPr>
+        <w:rPr>
+          <w:b/>
+          <w:bCs/>
+        </w:rPr>
+      </w:pPr>
+    </w:p>
+    <w:p>
+      <w:pPr>
+        <w:rPr>
+          <w:b/>
+          <w:bCs/>
+        </w:rPr>
+      </w:pPr>
+    </w:p>
+    <w:p>
+      <w:pPr>
+        <w:rPr>
+          <w:b/>
+          <w:bCs/>
+        </w:rPr>
+      </w:pPr>
+    </w:p>
+    <w:p>
+      <w:pPr>
+        <w:rPr>
+          <w:b/>
+          <w:bCs/>
+        </w:rPr>
+      </w:pPr>
+      <w:r>
+        <w:rPr>
+          <w:b/>
+          <w:bCs/>
+        </w:rPr>
+        <w:t>Caching</w:t>
+      </w:r>
+    </w:p>
+    <w:p>
+      <w:r>
+        <w:t>Create</w:t>
+      </w:r>
+      <w:r>
+        <w:t xml:space="preserve"> entit</w:t>
+      </w:r>
+      <w:r>
+        <w:t>y</w:t>
+      </w:r>
+      <w:r>
         <w:t xml:space="preserve">: </w:t>
       </w:r>
-      <w:proofErr w:type="spellStart"/>
-      <w:r>
-        <w:rPr>
-          <w:rFonts w:ascii="Helvetica" w:hAnsi="Helvetica" w:cs="Helvetica"/>
-          <w:color w:val="DCDDDE"/>
-          <w:shd w:val="clear" w:color="auto" w:fill="36393F"/>
-        </w:rPr>
-        <w:t>Add_image</w:t>
-      </w:r>
-      <w:proofErr w:type="spellEnd"/>
-      <w:r>
-        <w:rPr>
-          <w:rFonts w:ascii="Helvetica" w:hAnsi="Helvetica" w:cs="Helvetica"/>
-          <w:color w:val="DCDDDE"/>
-          <w:shd w:val="clear" w:color="auto" w:fill="36393F"/>
-        </w:rPr>
+      <w:r>
+        <w:t>352</w:t>
+      </w:r>
+      <w:r>
+        <w:t xml:space="preserve"> ms</w:t>
+      </w:r>
+    </w:p>
+    <w:p>
+      <w:r>
+        <w:t xml:space="preserve">Get entity: </w:t>
+      </w:r>
+      <w:r>
+        <w:t>221</w:t>
+      </w:r>
+      <w:r>
         <w:t xml:space="preserve"> </w:t>
       </w:r>
-      <w:proofErr w:type="spellStart"/>
-      <w:r>
-        <w:rPr>
-          <w:rFonts w:ascii="Helvetica" w:hAnsi="Helvetica" w:cs="Helvetica"/>
-          <w:color w:val="DCDDDE"/>
-          <w:shd w:val="clear" w:color="auto" w:fill="36393F"/>
-        </w:rPr>
-        <w:t>Delete_Entity</w:t>
-      </w:r>
-      <w:proofErr w:type="spellEnd"/>
-      <w:r>
-        <w:rPr>
-          <w:rFonts w:ascii="Helvetica" w:hAnsi="Helvetica" w:cs="Helvetica"/>
-          <w:color w:val="DCDDDE"/>
-          <w:shd w:val="clear" w:color="auto" w:fill="36393F"/>
-        </w:rPr>
-        <w:t xml:space="preserve"> 204 most likely wrong Testes </w:t>
-      </w:r>
-      <w:proofErr w:type="spellStart"/>
-      <w:r>
-        <w:rPr>
-          <w:rFonts w:ascii="Helvetica" w:hAnsi="Helvetica" w:cs="Helvetica"/>
-          <w:color w:val="DCDDDE"/>
-          <w:shd w:val="clear" w:color="auto" w:fill="36393F"/>
-        </w:rPr>
-        <w:t>Imcompletos</w:t>
-      </w:r>
-      <w:proofErr w:type="spellEnd"/>
-      <w:r>
-        <w:rPr>
-          <w:rFonts w:ascii="Helvetica" w:hAnsi="Helvetica" w:cs="Helvetica"/>
-          <w:color w:val="DCDDDE"/>
-          <w:shd w:val="clear" w:color="auto" w:fill="36393F"/>
-        </w:rPr>
-        <w:t xml:space="preserve">: </w:t>
-      </w:r>
-      <w:proofErr w:type="spellStart"/>
-      <w:r>
-        <w:rPr>
-          <w:rFonts w:ascii="Helvetica" w:hAnsi="Helvetica" w:cs="Helvetica"/>
-          <w:color w:val="DCDDDE"/>
-          <w:shd w:val="clear" w:color="auto" w:fill="36393F"/>
-        </w:rPr>
-        <w:t>Add_Calendar</w:t>
-      </w:r>
-      <w:proofErr w:type="spellEnd"/>
-      <w:r>
-        <w:rPr>
-          <w:rFonts w:ascii="Helvetica" w:hAnsi="Helvetica" w:cs="Helvetica"/>
-          <w:color w:val="DCDDDE"/>
-          <w:shd w:val="clear" w:color="auto" w:fill="36393F"/>
-        </w:rPr>
-        <w:t xml:space="preserve"> error 500 </w:t>
-      </w:r>
-      <w:proofErr w:type="spellStart"/>
-      <w:r>
-        <w:rPr>
-          <w:rFonts w:ascii="Helvetica" w:hAnsi="Helvetica" w:cs="Helvetica"/>
-          <w:color w:val="DCDDDE"/>
-          <w:shd w:val="clear" w:color="auto" w:fill="36393F"/>
-        </w:rPr>
-        <w:t>Add_reservation</w:t>
-      </w:r>
-      <w:proofErr w:type="spellEnd"/>
-      <w:r>
-        <w:rPr>
-          <w:rFonts w:ascii="Helvetica" w:hAnsi="Helvetica" w:cs="Helvetica"/>
-          <w:color w:val="DCDDDE"/>
-          <w:shd w:val="clear" w:color="auto" w:fill="36393F"/>
-        </w:rPr>
-        <w:t xml:space="preserve"> error 400 </w:t>
-      </w:r>
-      <w:proofErr w:type="spellStart"/>
-      <w:r>
-        <w:rPr>
-          <w:rFonts w:ascii="Helvetica" w:hAnsi="Helvetica" w:cs="Helvetica"/>
-          <w:color w:val="DCDDDE"/>
-          <w:shd w:val="clear" w:color="auto" w:fill="36393F"/>
-        </w:rPr>
-        <w:t>Add_Entity</w:t>
-      </w:r>
-      <w:proofErr w:type="spellEnd"/>
-      <w:r>
-        <w:rPr>
-          <w:rFonts w:ascii="Helvetica" w:hAnsi="Helvetica" w:cs="Helvetica"/>
-          <w:color w:val="DCDDDE"/>
-          <w:shd w:val="clear" w:color="auto" w:fill="36393F"/>
-        </w:rPr>
-        <w:t xml:space="preserve"> 2 flows </w:t>
-      </w:r>
-      <w:proofErr w:type="spellStart"/>
-      <w:r>
-        <w:rPr>
-          <w:rFonts w:ascii="Helvetica" w:hAnsi="Helvetica" w:cs="Helvetica"/>
-          <w:color w:val="DCDDDE"/>
-          <w:shd w:val="clear" w:color="auto" w:fill="36393F"/>
-        </w:rPr>
-        <w:t>add_Media</w:t>
-      </w:r>
-      <w:proofErr w:type="spellEnd"/>
-      <w:r>
-        <w:rPr>
-          <w:rFonts w:ascii="Helvetica" w:hAnsi="Helvetica" w:cs="Helvetica"/>
-          <w:color w:val="DCDDDE"/>
-          <w:shd w:val="clear" w:color="auto" w:fill="36393F"/>
-        </w:rPr>
-        <w:t xml:space="preserve"> 200 </w:t>
-      </w:r>
-      <w:proofErr w:type="spellStart"/>
-      <w:r>
-        <w:rPr>
-          <w:rFonts w:ascii="Helvetica" w:hAnsi="Helvetica" w:cs="Helvetica"/>
-          <w:color w:val="DCDDDE"/>
-          <w:shd w:val="clear" w:color="auto" w:fill="36393F"/>
-        </w:rPr>
-        <w:t>addEntity</w:t>
-      </w:r>
-      <w:proofErr w:type="spellEnd"/>
-      <w:r>
-        <w:rPr>
-          <w:rFonts w:ascii="Helvetica" w:hAnsi="Helvetica" w:cs="Helvetica"/>
-          <w:color w:val="DCDDDE"/>
-          <w:shd w:val="clear" w:color="auto" w:fill="36393F"/>
-        </w:rPr>
-        <w:t xml:space="preserve"> 400 </w:t>
-      </w:r>
-      <w:proofErr w:type="spellStart"/>
-      <w:r>
-        <w:rPr>
-          <w:rFonts w:ascii="Helvetica" w:hAnsi="Helvetica" w:cs="Helvetica"/>
-          <w:color w:val="DCDDDE"/>
-          <w:shd w:val="clear" w:color="auto" w:fill="36393F"/>
-        </w:rPr>
-        <w:t>Add_Forum</w:t>
-      </w:r>
-      <w:proofErr w:type="spellEnd"/>
-      <w:r>
-        <w:rPr>
-          <w:rFonts w:ascii="Helvetica" w:hAnsi="Helvetica" w:cs="Helvetica"/>
-          <w:color w:val="DCDDDE"/>
-          <w:shd w:val="clear" w:color="auto" w:fill="36393F"/>
-        </w:rPr>
-        <w:t xml:space="preserve"> error in code </w:t>
-      </w:r>
-      <w:proofErr w:type="spellStart"/>
-      <w:r>
-        <w:rPr>
-          <w:rFonts w:ascii="Helvetica" w:hAnsi="Helvetica" w:cs="Helvetica"/>
-          <w:color w:val="DCDDDE"/>
-          <w:shd w:val="clear" w:color="auto" w:fill="36393F"/>
-        </w:rPr>
-        <w:t>Add_Message</w:t>
-      </w:r>
-      <w:proofErr w:type="spellEnd"/>
-      <w:r>
-        <w:rPr>
-          <w:rFonts w:ascii="Helvetica" w:hAnsi="Helvetica" w:cs="Helvetica"/>
-          <w:color w:val="DCDDDE"/>
-          <w:shd w:val="clear" w:color="auto" w:fill="36393F"/>
-        </w:rPr>
-        <w:t xml:space="preserve"> error 405 </w:t>
-      </w:r>
-      <w:proofErr w:type="spellStart"/>
-      <w:r>
-        <w:rPr>
-          <w:rFonts w:ascii="Helvetica" w:hAnsi="Helvetica" w:cs="Helvetica"/>
-          <w:color w:val="DCDDDE"/>
-          <w:shd w:val="clear" w:color="auto" w:fill="36393F"/>
-        </w:rPr>
-        <w:t>Add_mesage_reply</w:t>
-      </w:r>
-      <w:proofErr w:type="spellEnd"/>
-      <w:r>
-        <w:rPr>
-          <w:rFonts w:ascii="Helvetica" w:hAnsi="Helvetica" w:cs="Helvetica"/>
-          <w:color w:val="DCDDDE"/>
-          <w:shd w:val="clear" w:color="auto" w:fill="36393F"/>
-        </w:rPr>
-        <w:t xml:space="preserve"> </w:t>
-      </w:r>
-      <w:proofErr w:type="spellStart"/>
-      <w:r>
-        <w:rPr>
-          <w:rFonts w:ascii="Helvetica" w:hAnsi="Helvetica" w:cs="Helvetica"/>
-          <w:color w:val="DCDDDE"/>
-          <w:shd w:val="clear" w:color="auto" w:fill="36393F"/>
-        </w:rPr>
-        <w:t>erro</w:t>
-      </w:r>
-      <w:proofErr w:type="spellEnd"/>
-      <w:r>
-        <w:rPr>
-          <w:rFonts w:ascii="Helvetica" w:hAnsi="Helvetica" w:cs="Helvetica"/>
-          <w:color w:val="DCDDDE"/>
-          <w:shd w:val="clear" w:color="auto" w:fill="36393F"/>
-        </w:rPr>
-        <w:t xml:space="preserve"> because message Check entry not done </w:t>
-      </w:r>
-      <w:proofErr w:type="spellStart"/>
-      <w:r>
-        <w:rPr>
-          <w:rFonts w:ascii="Helvetica" w:hAnsi="Helvetica" w:cs="Helvetica"/>
-          <w:color w:val="DCDDDE"/>
-          <w:shd w:val="clear" w:color="auto" w:fill="36393F"/>
-        </w:rPr>
-        <w:t>Get_All_Entity</w:t>
-      </w:r>
-      <w:proofErr w:type="spellEnd"/>
-      <w:r>
-        <w:rPr>
-          <w:rFonts w:ascii="Helvetica" w:hAnsi="Helvetica" w:cs="Helvetica"/>
-          <w:color w:val="DCDDDE"/>
-          <w:shd w:val="clear" w:color="auto" w:fill="36393F"/>
-        </w:rPr>
-        <w:t xml:space="preserve"> 500</w:t>
-      </w:r>
-    </w:p>
-    <w:p>
-      <w:pPr>
-        <w:rPr>
-          <w:b/>
-          <w:bCs/>
-        </w:rPr>
-      </w:pPr>
-    </w:p>
-    <w:p>
-      <w:pPr>
-        <w:rPr>
-          <w:b/>
-          <w:bCs/>
-        </w:rPr>
-      </w:pPr>
-    </w:p>
-    <w:p>
-      <w:pPr>
-        <w:rPr>
-          <w:b/>
-          <w:bCs/>
-        </w:rPr>
-      </w:pPr>
-    </w:p>
-    <w:p>
-      <w:pPr>
-        <w:rPr>
-          <w:b/>
-          <w:bCs/>
-        </w:rPr>
-      </w:pPr>
-    </w:p>
-    <w:p>
-      <w:pPr>
-        <w:rPr>
-          <w:b/>
-          <w:bCs/>
-        </w:rPr>
-      </w:pPr>
-      <w:r>
-        <w:rPr>
-          <w:b/>
-          <w:bCs/>
-        </w:rPr>
-        <w:t>Caching</w:t>
-      </w:r>
-    </w:p>
-    <w:p>
-      <w:r>
-        <w:t>Create</w:t>
-      </w:r>
-      <w:r>
-        <w:t xml:space="preserve"> entit</w:t>
-      </w:r>
-      <w:r>
-        <w:t>y</w:t>
-      </w:r>
-      <w:r>
-        <w:t xml:space="preserve">: </w:t>
-      </w:r>
-      <w:r>
-        <w:t>352</w:t>
-      </w:r>
-      <w:r>
-        <w:t xml:space="preserve"> </w:t>
-      </w:r>
-      <w:proofErr w:type="spellStart"/>
       <w:r>
         <w:t>ms</w:t>
       </w:r>
-      <w:proofErr w:type="spellEnd"/>
-    </w:p>
-    <w:p>
-      <w:r>
-        <w:t xml:space="preserve">Get entity: </w:t>
-      </w:r>
-      <w:r>
-        <w:t>221</w:t>
-      </w:r>
-      <w:r>
-        <w:t xml:space="preserve"> </w:t>
-      </w:r>
-      <w:proofErr w:type="spellStart"/>
-      <w:r>
-        <w:t>ms</w:t>
-      </w:r>
-      <w:proofErr w:type="spellEnd"/>
     </w:p>
     <w:p>
       <w:r>
         <w:t>Delete entity:</w:t>
       </w:r>
       <w:r>
-        <w:t xml:space="preserve"> 233 </w:t>
-      </w:r>
-      <w:proofErr w:type="spellStart"/>
-      <w:r>
-        <w:t>ms</w:t>
-      </w:r>
-      <w:proofErr w:type="spellEnd"/>
+        <w:t xml:space="preserve"> 233 ms</w:t>
+      </w:r>
     </w:p>
     <w:p>
       <w:r>
         <w:t>Post calendar:</w:t>
       </w:r>
       <w:r>
-        <w:t xml:space="preserve"> 136 </w:t>
-      </w:r>
-      <w:proofErr w:type="spellStart"/>
-      <w:r>
-        <w:t>ms</w:t>
-      </w:r>
-      <w:proofErr w:type="spellEnd"/>
+        <w:t xml:space="preserve"> 136 ms</w:t>
+      </w:r>
     </w:p>
     <w:p>
       <w:r>
         <w:t>Get calendar:</w:t>
       </w:r>
       <w:r>
-        <w:t xml:space="preserve"> 147 </w:t>
-      </w:r>
-      <w:proofErr w:type="spellStart"/>
-      <w:r>
-        <w:t>ms</w:t>
-      </w:r>
-      <w:proofErr w:type="spellEnd"/>
+        <w:t xml:space="preserve"> 147 ms</w:t>
+      </w:r>
     </w:p>
     <w:p>
       <w:r>
         <w:t xml:space="preserve">Delete calendar: </w:t>
       </w:r>
       <w:r>
-        <w:t xml:space="preserve">107 </w:t>
-      </w:r>
-      <w:proofErr w:type="spellStart"/>
-      <w:r>
-        <w:t>ms</w:t>
-      </w:r>
-      <w:proofErr w:type="spellEnd"/>
+        <w:t>107 ms</w:t>
+      </w:r>
     </w:p>
     <w:p/>
     <w:p/>
@@ -1138,7 +923,6 @@
     <w:p/>
     <w:p>
       <w:r>
-        <w:lastRenderedPageBreak/>
         <w:br w:type="page"/>
       </w:r>
     </w:p>

</xml_diff>